<commit_message>
Topic Proposal - Draft 1 Complete
Needs to be reviewed and flushed out (does not meet word count)
</commit_message>
<xml_diff>
--- a/Data Dump/Resources.docx
+++ b/Data Dump/Resources.docx
@@ -236,28 +236,73 @@
           <w:ilvl w:val="2"/>
           <w:numId w:val="1"/>
         </w:numPr>
+        <w:rPr>
+          <w:rStyle w:val="Hyperlink"/>
+          <w:color w:val="auto"/>
+          <w:u w:val="none"/>
+        </w:rPr>
       </w:pPr>
       <w:hyperlink r:id="rId15" w:history="1">
         <w:r>
           <w:rPr>
             <w:rStyle w:val="Hyperlink"/>
           </w:rPr>
-          <w:t>Machine Learning in Cyber-Security - Problems, Challenges and Data</w:t>
+          <w:t>Machine Learning in Cyber-Security - Problems, Challenges and Data Sets</w:t>
         </w:r>
+      </w:hyperlink>
+    </w:p>
+    <w:p>
+      <w:pPr>
+        <w:pBdr>
+          <w:bottom w:val="single" w:sz="6" w:space="1" w:color="auto"/>
+        </w:pBdr>
+        <w:rPr>
+          <w:rStyle w:val="Hyperlink"/>
+          <w:color w:val="auto"/>
+          <w:u w:val="none"/>
+        </w:rPr>
+      </w:pPr>
+    </w:p>
+    <w:p>
+      <w:r>
+        <w:t>Resources found after project scope change:</w:t>
+      </w:r>
+    </w:p>
+    <w:p>
+      <w:pPr>
+        <w:pStyle w:val="ListParagraph"/>
+        <w:numPr>
+          <w:ilvl w:val="0"/>
+          <w:numId w:val="2"/>
+        </w:numPr>
+      </w:pPr>
+      <w:hyperlink r:id="rId16" w:history="1">
         <w:r>
           <w:rPr>
             <w:rStyle w:val="Hyperlink"/>
           </w:rPr>
-          <w:t xml:space="preserve"> </w:t>
+          <w:t>Detecting Spam Email with Machine Learning Optimized with Harris Hawks optimizer (HHO) Algorithm</w:t>
         </w:r>
+      </w:hyperlink>
+    </w:p>
+    <w:p>
+      <w:pPr>
+        <w:pStyle w:val="ListParagraph"/>
+        <w:numPr>
+          <w:ilvl w:val="0"/>
+          <w:numId w:val="2"/>
+        </w:numPr>
+      </w:pPr>
+      <w:hyperlink r:id="rId17" w:history="1">
         <w:r>
           <w:rPr>
             <w:rStyle w:val="Hyperlink"/>
           </w:rPr>
-          <w:t>Sets</w:t>
+          <w:t>Evaluating the Effectiveness of Machine Learning Methods for Spam Detection</w:t>
         </w:r>
       </w:hyperlink>
     </w:p>
+    <w:p/>
     <w:sectPr>
       <w:pgSz w:w="12240" w:h="15840"/>
       <w:pgMar w:top="1440" w:right="1440" w:bottom="1440" w:left="1440" w:header="720" w:footer="720" w:gutter="0"/>
@@ -422,8 +467,124 @@
       </w:rPr>
     </w:lvl>
   </w:abstractNum>
+  <w:abstractNum w:abstractNumId="1" w15:restartNumberingAfterBreak="0">
+    <w:nsid w:val="787D12AC"/>
+    <w:multiLevelType w:val="hybridMultilevel"/>
+    <w:tmpl w:val="147ACC62"/>
+    <w:lvl w:ilvl="0" w:tplc="04090001">
+      <w:start w:val="1"/>
+      <w:numFmt w:val="bullet"/>
+      <w:lvlText w:val=""/>
+      <w:lvlJc w:val="left"/>
+      <w:pPr>
+        <w:ind w:left="720" w:hanging="360"/>
+      </w:pPr>
+      <w:rPr>
+        <w:rFonts w:ascii="Symbol" w:hAnsi="Symbol" w:hint="default"/>
+      </w:rPr>
+    </w:lvl>
+    <w:lvl w:ilvl="1" w:tplc="04090003" w:tentative="1">
+      <w:start w:val="1"/>
+      <w:numFmt w:val="bullet"/>
+      <w:lvlText w:val="o"/>
+      <w:lvlJc w:val="left"/>
+      <w:pPr>
+        <w:ind w:left="1440" w:hanging="360"/>
+      </w:pPr>
+      <w:rPr>
+        <w:rFonts w:ascii="Courier New" w:hAnsi="Courier New" w:cs="Courier New" w:hint="default"/>
+      </w:rPr>
+    </w:lvl>
+    <w:lvl w:ilvl="2" w:tplc="04090005" w:tentative="1">
+      <w:start w:val="1"/>
+      <w:numFmt w:val="bullet"/>
+      <w:lvlText w:val=""/>
+      <w:lvlJc w:val="left"/>
+      <w:pPr>
+        <w:ind w:left="2160" w:hanging="360"/>
+      </w:pPr>
+      <w:rPr>
+        <w:rFonts w:ascii="Wingdings" w:hAnsi="Wingdings" w:hint="default"/>
+      </w:rPr>
+    </w:lvl>
+    <w:lvl w:ilvl="3" w:tplc="04090001" w:tentative="1">
+      <w:start w:val="1"/>
+      <w:numFmt w:val="bullet"/>
+      <w:lvlText w:val=""/>
+      <w:lvlJc w:val="left"/>
+      <w:pPr>
+        <w:ind w:left="2880" w:hanging="360"/>
+      </w:pPr>
+      <w:rPr>
+        <w:rFonts w:ascii="Symbol" w:hAnsi="Symbol" w:hint="default"/>
+      </w:rPr>
+    </w:lvl>
+    <w:lvl w:ilvl="4" w:tplc="04090003" w:tentative="1">
+      <w:start w:val="1"/>
+      <w:numFmt w:val="bullet"/>
+      <w:lvlText w:val="o"/>
+      <w:lvlJc w:val="left"/>
+      <w:pPr>
+        <w:ind w:left="3600" w:hanging="360"/>
+      </w:pPr>
+      <w:rPr>
+        <w:rFonts w:ascii="Courier New" w:hAnsi="Courier New" w:cs="Courier New" w:hint="default"/>
+      </w:rPr>
+    </w:lvl>
+    <w:lvl w:ilvl="5" w:tplc="04090005" w:tentative="1">
+      <w:start w:val="1"/>
+      <w:numFmt w:val="bullet"/>
+      <w:lvlText w:val=""/>
+      <w:lvlJc w:val="left"/>
+      <w:pPr>
+        <w:ind w:left="4320" w:hanging="360"/>
+      </w:pPr>
+      <w:rPr>
+        <w:rFonts w:ascii="Wingdings" w:hAnsi="Wingdings" w:hint="default"/>
+      </w:rPr>
+    </w:lvl>
+    <w:lvl w:ilvl="6" w:tplc="04090001" w:tentative="1">
+      <w:start w:val="1"/>
+      <w:numFmt w:val="bullet"/>
+      <w:lvlText w:val=""/>
+      <w:lvlJc w:val="left"/>
+      <w:pPr>
+        <w:ind w:left="5040" w:hanging="360"/>
+      </w:pPr>
+      <w:rPr>
+        <w:rFonts w:ascii="Symbol" w:hAnsi="Symbol" w:hint="default"/>
+      </w:rPr>
+    </w:lvl>
+    <w:lvl w:ilvl="7" w:tplc="04090003" w:tentative="1">
+      <w:start w:val="1"/>
+      <w:numFmt w:val="bullet"/>
+      <w:lvlText w:val="o"/>
+      <w:lvlJc w:val="left"/>
+      <w:pPr>
+        <w:ind w:left="5760" w:hanging="360"/>
+      </w:pPr>
+      <w:rPr>
+        <w:rFonts w:ascii="Courier New" w:hAnsi="Courier New" w:cs="Courier New" w:hint="default"/>
+      </w:rPr>
+    </w:lvl>
+    <w:lvl w:ilvl="8" w:tplc="04090005" w:tentative="1">
+      <w:start w:val="1"/>
+      <w:numFmt w:val="bullet"/>
+      <w:lvlText w:val=""/>
+      <w:lvlJc w:val="left"/>
+      <w:pPr>
+        <w:ind w:left="6480" w:hanging="360"/>
+      </w:pPr>
+      <w:rPr>
+        <w:rFonts w:ascii="Wingdings" w:hAnsi="Wingdings" w:hint="default"/>
+      </w:rPr>
+    </w:lvl>
+  </w:abstractNum>
   <w:num w:numId="1" w16cid:durableId="1600797569">
     <w:abstractNumId w:val="0"/>
+  </w:num>
+  <w:num w:numId="2" w16cid:durableId="58671364">
+    <w:abstractNumId w:val="1"/>
   </w:num>
 </w:numbering>
 </file>

</xml_diff>